<commit_message>
Fix Compound And Or search
</commit_message>
<xml_diff>
--- a/report.docx
+++ b/report.docx
@@ -42,7 +42,20 @@
         <w:rPr>
           <w:rFonts w:ascii="Calibri" w:hAnsi="Calibri" w:cs="Calibri"/>
         </w:rPr>
-        <w:t xml:space="preserve">Text Pre-processing has become a very important task in modern Computer Science fields such as Artificial Intelligent and Machine Learning. For example, in 2013, E. Haddi et. al have used multiples Text Pre-processing methods to analyze the sentiment of online movie reviews [1]. However, it is a very expensive process, and it becomes extremely expensive when the dataset becomes bigger. For example, In one of the research on extracting Named Entities from text, the data scientists have to process millions of online news articles from multiple online publishers including the Los Angeles Times, Routers, and the New York Times [2]. </w:t>
+        <w:t xml:space="preserve">Text Pre-processing has become a very important task in modern Computer Science fields such as Artificial Intelligent and Machine Learning. For example, in 2013, E. Haddi et. al have used multiples Text Pre-processing methods to analyze the sentiment of online movie reviews [1]. However, it is a very expensive process, and it becomes extremely expensive when the dataset becomes bigger. For example, In one of the research on extracting </w:t>
+      </w:r>
+      <w:r>
+        <w:rPr>
+          <w:rFonts w:ascii="Calibri" w:hAnsi="Calibri" w:cs="Calibri"/>
+          <w:i/>
+        </w:rPr>
+        <w:t>Named Entities</w:t>
+      </w:r>
+      <w:r>
+        <w:rPr>
+          <w:rFonts w:ascii="Calibri" w:hAnsi="Calibri" w:cs="Calibri"/>
+        </w:rPr>
+        <w:t xml:space="preserve"> from text, the data scientists have to process millions of online news articles from multiple online publishers including the Los Angeles Times, Routers, and the New York Times [2]. </w:t>
       </w:r>
     </w:p>
     <w:p>
@@ -54,7 +67,15 @@
         <w:rPr>
           <w:rFonts w:ascii="Calibri" w:hAnsi="Calibri" w:cs="Calibri"/>
         </w:rPr>
-        <w:t xml:space="preserve">There are three main components of Pre-processing including </w:t>
+        <w:t>There are three main components of</w:t>
+      </w:r>
+      <w:bookmarkStart w:id="0" w:name="_GoBack"/>
+      <w:bookmarkEnd w:id="0"/>
+      <w:r>
+        <w:rPr>
+          <w:rFonts w:ascii="Calibri" w:hAnsi="Calibri" w:cs="Calibri"/>
+        </w:rPr>
+        <w:t xml:space="preserve"> Pre-processing including </w:t>
       </w:r>
       <w:r>
         <w:rPr>
@@ -166,21 +187,7 @@
           <w:i/>
           <w:iCs/>
         </w:rPr>
-        <w:t xml:space="preserve">(Seriallize) </w:t>
-      </w:r>
-      <w:r>
-        <w:rPr>
-          <w:rFonts w:ascii="Calibri" w:hAnsi="Calibri" w:cs="Calibri"/>
-        </w:rPr>
-        <w:t>an Object to a format that can be stored on disk or database [7]</w:t>
-      </w:r>
-      <w:bookmarkStart w:id="0" w:name="_GoBack"/>
-      <w:bookmarkEnd w:id="0"/>
-      <w:r>
-        <w:rPr>
-          <w:rFonts w:ascii="Calibri" w:hAnsi="Calibri" w:cs="Calibri"/>
-        </w:rPr>
-        <w:t xml:space="preserve">, and then it can be transform back </w:t>
+        <w:t>(</w:t>
       </w:r>
       <w:r>
         <w:rPr>
@@ -188,13 +195,7 @@
           <w:i/>
           <w:iCs/>
         </w:rPr>
-        <w:t xml:space="preserve">(Deserialize) </w:t>
-      </w:r>
-      <w:r>
-        <w:rPr>
-          <w:rFonts w:ascii="Calibri" w:hAnsi="Calibri" w:cs="Calibri"/>
-        </w:rPr>
-        <w:t xml:space="preserve">to the original Object using </w:t>
+        <w:t>s</w:t>
       </w:r>
       <w:r>
         <w:rPr>
@@ -202,6 +203,80 @@
           <w:i/>
           <w:iCs/>
         </w:rPr>
+        <w:t xml:space="preserve">eriallize) </w:t>
+      </w:r>
+      <w:r>
+        <w:rPr>
+          <w:rFonts w:ascii="Calibri" w:hAnsi="Calibri" w:cs="Calibri"/>
+        </w:rPr>
+        <w:t xml:space="preserve">an </w:t>
+      </w:r>
+      <w:r>
+        <w:rPr>
+          <w:rFonts w:ascii="Calibri" w:hAnsi="Calibri" w:cs="Calibri"/>
+        </w:rPr>
+        <w:t>o</w:t>
+      </w:r>
+      <w:r>
+        <w:rPr>
+          <w:rFonts w:ascii="Calibri" w:hAnsi="Calibri" w:cs="Calibri"/>
+        </w:rPr>
+        <w:t xml:space="preserve">bject to a format that can be stored on disk or database, and then it can be transform back to the original </w:t>
+      </w:r>
+      <w:r>
+        <w:rPr>
+          <w:rFonts w:ascii="Calibri" w:hAnsi="Calibri" w:cs="Calibri"/>
+        </w:rPr>
+        <w:t>o</w:t>
+      </w:r>
+      <w:r>
+        <w:rPr>
+          <w:rFonts w:ascii="Calibri" w:hAnsi="Calibri" w:cs="Calibri"/>
+        </w:rPr>
+        <w:t>bject</w:t>
+      </w:r>
+      <w:r>
+        <w:rPr>
+          <w:rFonts w:ascii="Calibri" w:hAnsi="Calibri" w:cs="Calibri"/>
+        </w:rPr>
+        <w:t xml:space="preserve"> </w:t>
+      </w:r>
+      <w:r>
+        <w:rPr>
+          <w:rFonts w:ascii="Calibri" w:hAnsi="Calibri" w:cs="Calibri"/>
+          <w:i/>
+          <w:iCs/>
+        </w:rPr>
+        <w:t>(</w:t>
+      </w:r>
+      <w:r>
+        <w:rPr>
+          <w:rFonts w:ascii="Calibri" w:hAnsi="Calibri" w:cs="Calibri"/>
+          <w:i/>
+          <w:iCs/>
+        </w:rPr>
+        <w:t>d</w:t>
+      </w:r>
+      <w:r>
+        <w:rPr>
+          <w:rFonts w:ascii="Calibri" w:hAnsi="Calibri" w:cs="Calibri"/>
+          <w:i/>
+          <w:iCs/>
+        </w:rPr>
+        <w:t>eserialize)</w:t>
+      </w:r>
+      <w:r>
+        <w:rPr>
+          <w:rFonts w:ascii="Calibri" w:hAnsi="Calibri" w:cs="Calibri"/>
+        </w:rPr>
+        <w:t xml:space="preserve"> using </w:t>
+      </w:r>
+      <w:r>
+        <w:rPr>
+          <w:rFonts w:ascii="Calibri" w:hAnsi="Calibri" w:cs="Calibri"/>
+          <w:i/>
+          <w:iCs/>
+        </w:rPr>
         <w:t xml:space="preserve">Deserialization </w:t>
       </w:r>
       <w:r>
@@ -244,19 +319,43 @@
         <w:rPr>
           <w:rFonts w:ascii="Calibri" w:hAnsi="Calibri" w:cs="Calibri"/>
         </w:rPr>
-        <w:t xml:space="preserve"> is to flatten the multi-dimensional Objects into a one- dimensional stream of characters or bits, so then they can decode these data stream </w:t>
+        <w:t xml:space="preserve"> is to flatten the multi-dimensional </w:t>
       </w:r>
       <w:r>
         <w:rPr>
           <w:rFonts w:ascii="Calibri" w:hAnsi="Calibri" w:cs="Calibri"/>
         </w:rPr>
+        <w:t>o</w:t>
+      </w:r>
+      <w:r>
+        <w:rPr>
+          <w:rFonts w:ascii="Calibri" w:hAnsi="Calibri" w:cs="Calibri"/>
+        </w:rPr>
+        <w:t xml:space="preserve">bjects into a one- dimensional stream of characters or bits, so then they can decode these data stream </w:t>
+      </w:r>
+      <w:r>
+        <w:rPr>
+          <w:rFonts w:ascii="Calibri" w:hAnsi="Calibri" w:cs="Calibri"/>
+        </w:rPr>
         <w:t xml:space="preserve">in order </w:t>
       </w:r>
       <w:r>
         <w:rPr>
           <w:rFonts w:ascii="Calibri" w:hAnsi="Calibri" w:cs="Calibri"/>
         </w:rPr>
-        <w:t xml:space="preserve">to reconstruct the original Object. </w:t>
+        <w:t xml:space="preserve">to reconstruct the original </w:t>
+      </w:r>
+      <w:r>
+        <w:rPr>
+          <w:rFonts w:ascii="Calibri" w:hAnsi="Calibri" w:cs="Calibri"/>
+        </w:rPr>
+        <w:t>o</w:t>
+      </w:r>
+      <w:r>
+        <w:rPr>
+          <w:rFonts w:ascii="Calibri" w:hAnsi="Calibri" w:cs="Calibri"/>
+        </w:rPr>
+        <w:t xml:space="preserve">bject. </w:t>
       </w:r>
     </w:p>
     <w:p>
@@ -380,7 +479,19 @@
         <w:rPr>
           <w:rFonts w:ascii="Calibri" w:hAnsi="Calibri" w:cs="Calibri"/>
         </w:rPr>
-        <w:t xml:space="preserve">The second approach is to transform the Objects to a human-readable string using the </w:t>
+        <w:t xml:space="preserve">The second approach is to transform the </w:t>
+      </w:r>
+      <w:r>
+        <w:rPr>
+          <w:rFonts w:ascii="Calibri" w:hAnsi="Calibri" w:cs="Calibri"/>
+        </w:rPr>
+        <w:t>o</w:t>
+      </w:r>
+      <w:r>
+        <w:rPr>
+          <w:rFonts w:ascii="Calibri" w:hAnsi="Calibri" w:cs="Calibri"/>
+        </w:rPr>
+        <w:t xml:space="preserve">bjects to a human-readable string using the </w:t>
       </w:r>
       <w:r>
         <w:rPr>

</xml_diff>